<commit_message>
Resolução da questão 3
</commit_message>
<xml_diff>
--- a/Documentacao/PropostaSIColetaLixo.docx
+++ b/Documentacao/PropostaSIColetaLixo.docx
@@ -3,21 +3,46 @@
 <w:document xmlns:wpc="http://schemas.microsoft.com/office/word/2010/wordprocessingCanvas" xmlns:mc="http://schemas.openxmlformats.org/markup-compatibility/2006" xmlns:o="urn:schemas-microsoft-com:office:office" xmlns:r="http://schemas.openxmlformats.org/officeDocument/2006/relationships" xmlns:m="http://schemas.openxmlformats.org/officeDocument/2006/math" xmlns:v="urn:schemas-microsoft-com:vml" xmlns:wp14="http://schemas.microsoft.com/office/word/2010/wordprocessingDrawing" xmlns:wp="http://schemas.openxmlformats.org/drawingml/2006/wordprocessingDrawing" xmlns:w10="urn:schemas-microsoft-com:office:word" xmlns:w="http://schemas.openxmlformats.org/wordprocessingml/2006/main" xmlns:w14="http://schemas.microsoft.com/office/word/2010/wordml" xmlns:w15="http://schemas.microsoft.com/office/word/2012/wordml" xmlns:wpg="http://schemas.microsoft.com/office/word/2010/wordprocessingGroup" xmlns:wpi="http://schemas.microsoft.com/office/word/2010/wordprocessingInk" xmlns:wne="http://schemas.microsoft.com/office/word/2006/wordml" xmlns:wps="http://schemas.microsoft.com/office/word/2010/wordprocessingShape" mc:Ignorable="w14 w15 wp14">
   <w:body>
     <w:p>
-      <w:r>
+      <w:pPr>
+        <w:rPr>
+          <w:sz w:val="24"/>
+          <w:szCs w:val="24"/>
+        </w:rPr>
+      </w:pPr>
+      <w:r>
+        <w:rPr>
+          <w:sz w:val="28"/>
+          <w:szCs w:val="28"/>
+        </w:rPr>
         <w:t>Questão 2)</w:t>
       </w:r>
       <w:r>
+        <w:rPr>
+          <w:sz w:val="24"/>
+          <w:szCs w:val="24"/>
+        </w:rPr>
         <w:br/>
+      </w:r>
+      <w:r>
+        <w:rPr>
+          <w:sz w:val="24"/>
+          <w:szCs w:val="24"/>
+        </w:rPr>
+        <w:br/>
+      </w:r>
+      <w:r>
+        <w:rPr>
+          <w:sz w:val="24"/>
+          <w:szCs w:val="24"/>
+        </w:rPr>
         <w:t>Pelas condições do projeto eu utilizaria o ciclo de vida do Modelo Espiral por conta da agilidade, versatilidade, continuidade e flexibilidade que esse ciclo proporciona ao projeto.</w:t>
       </w:r>
       <w:r>
-        <w:t xml:space="preserve"> Permitindo que p</w:t>
-      </w:r>
-      <w:r>
-        <w:t>artes do projeto podem estar sendo construídos, enquanto outros estão sendo modelados e outros ainda estão tendo requisitos negociados</w:t>
-      </w:r>
-      <w:r>
-        <w:t>.</w:t>
+        <w:rPr>
+          <w:sz w:val="24"/>
+          <w:szCs w:val="24"/>
+        </w:rPr>
+        <w:t xml:space="preserve"> Permitindo que partes do projeto podem estar sendo construídos, enquanto outros estão sendo modelados e outros ainda estão tendo requisitos negociados.</w:t>
       </w:r>
     </w:p>
     <w:p>
@@ -27,21 +52,17 @@
           <w:ilvl w:val="0"/>
           <w:numId w:val="2"/>
         </w:numPr>
-      </w:pPr>
-      <w:r>
-        <w:t xml:space="preserve">A primeira parte </w:t>
-      </w:r>
-      <w:r>
-        <w:t>do Modelo Espiral</w:t>
-      </w:r>
-      <w:r>
-        <w:t xml:space="preserve"> é relacionada ao planejamento do projeto. </w:t>
-      </w:r>
-      <w:r>
-        <w:t>Definir atividades de trabalho, distribuir tarefas, definir prazos</w:t>
-      </w:r>
-      <w:r>
-        <w:t>.</w:t>
+        <w:rPr>
+          <w:sz w:val="24"/>
+          <w:szCs w:val="24"/>
+        </w:rPr>
+      </w:pPr>
+      <w:r>
+        <w:rPr>
+          <w:sz w:val="24"/>
+          <w:szCs w:val="24"/>
+        </w:rPr>
+        <w:t>A primeira parte do Modelo Espiral é relacionada ao planejamento do projeto. Definir atividades de trabalho, distribuir tarefas, definir prazos.</w:t>
       </w:r>
     </w:p>
     <w:p>
@@ -51,18 +72,24 @@
           <w:ilvl w:val="0"/>
           <w:numId w:val="2"/>
         </w:numPr>
-      </w:pPr>
-      <w:r>
+        <w:rPr>
+          <w:sz w:val="24"/>
+          <w:szCs w:val="24"/>
+        </w:rPr>
+      </w:pPr>
+      <w:r>
+        <w:rPr>
+          <w:sz w:val="24"/>
+          <w:szCs w:val="24"/>
+        </w:rPr>
         <w:t>A segunda</w:t>
       </w:r>
       <w:r>
-        <w:t xml:space="preserve"> parte consiste em avaliar </w:t>
-      </w:r>
-      <w:r>
-        <w:t>impactos</w:t>
-      </w:r>
-      <w:r>
-        <w:t xml:space="preserve"> e as alternativas, identificar e resolver riscos do projeto.</w:t>
+        <w:rPr>
+          <w:sz w:val="24"/>
+          <w:szCs w:val="24"/>
+        </w:rPr>
+        <w:t xml:space="preserve"> parte consiste em avaliar impactos e as alternativas, identificar e resolver riscos do projeto.</w:t>
       </w:r>
     </w:p>
     <w:p>
@@ -72,15 +99,17 @@
           <w:ilvl w:val="0"/>
           <w:numId w:val="2"/>
         </w:numPr>
-      </w:pPr>
-      <w:r>
-        <w:t xml:space="preserve">A </w:t>
-      </w:r>
-      <w:r>
-        <w:t>terceira</w:t>
-      </w:r>
-      <w:r>
-        <w:t xml:space="preserve"> parte consiste em executar as atividades elaboradas para o desenvolvimento do projeto, testando simulações e prototipos do software antes da implementação.</w:t>
+        <w:rPr>
+          <w:sz w:val="24"/>
+          <w:szCs w:val="24"/>
+        </w:rPr>
+      </w:pPr>
+      <w:r>
+        <w:rPr>
+          <w:sz w:val="24"/>
+          <w:szCs w:val="24"/>
+        </w:rPr>
+        <w:t>A terceira parte consiste em executar as atividades elaboradas para o desenvolvimento do projeto, testando simulações e prototipos do software antes da implementação.</w:t>
       </w:r>
     </w:p>
     <w:p>
@@ -90,18 +119,163 @@
           <w:ilvl w:val="0"/>
           <w:numId w:val="2"/>
         </w:numPr>
-      </w:pPr>
-      <w:r>
-        <w:t xml:space="preserve">A </w:t>
-      </w:r>
-      <w:r>
-        <w:t>quarta  parte desse ciclo de vida consiste em a</w:t>
-      </w:r>
-      <w:r>
-        <w:t>valiar a qualidade técnica e percebida pelo cliente</w:t>
-      </w:r>
-      <w:r>
-        <w:t>, ou seja, uma revisão do projeto para definir novos desenvolvimentos ou entrega</w:t>
+        <w:rPr>
+          <w:sz w:val="24"/>
+          <w:szCs w:val="24"/>
+        </w:rPr>
+      </w:pPr>
+      <w:r>
+        <w:rPr>
+          <w:sz w:val="24"/>
+          <w:szCs w:val="24"/>
+        </w:rPr>
+        <w:t>A quarta  parte desse ciclo de vida consiste em avaliar a qualidade técnica e percebida pelo cliente, ou seja, uma revisão do projeto para definir novos desenvolvimentos ou entrega</w:t>
+      </w:r>
+    </w:p>
+    <w:p>
+      <w:pPr>
+        <w:pStyle w:val="PargrafodaLista"/>
+        <w:rPr>
+          <w:sz w:val="24"/>
+          <w:szCs w:val="24"/>
+        </w:rPr>
+      </w:pPr>
+    </w:p>
+    <w:p>
+      <w:pPr>
+        <w:ind w:firstLine="360"/>
+        <w:rPr>
+          <w:sz w:val="28"/>
+          <w:szCs w:val="28"/>
+        </w:rPr>
+      </w:pPr>
+      <w:r>
+        <w:rPr>
+          <w:sz w:val="28"/>
+          <w:szCs w:val="28"/>
+        </w:rPr>
+        <w:t>Questão 3</w:t>
+      </w:r>
+      <w:r>
+        <w:rPr>
+          <w:sz w:val="28"/>
+          <w:szCs w:val="28"/>
+        </w:rPr>
+        <w:t>)</w:t>
+      </w:r>
+    </w:p>
+    <w:p>
+      <w:pPr>
+        <w:ind w:left="360"/>
+        <w:rPr>
+          <w:sz w:val="24"/>
+          <w:szCs w:val="24"/>
+        </w:rPr>
+      </w:pPr>
+      <w:r>
+        <w:rPr>
+          <w:sz w:val="24"/>
+          <w:szCs w:val="24"/>
+        </w:rPr>
+        <w:t>O SCRUM poderia sim ser aplicado ao</w:t>
+      </w:r>
+      <w:r>
+        <w:rPr>
+          <w:sz w:val="24"/>
+          <w:szCs w:val="24"/>
+        </w:rPr>
+        <w:t xml:space="preserve"> projeto por conta do baixo rendimento da empresa e pelo fato do projeto poder sendo implementado aos poucos, garantindo assim o funcionamento constante da empresenta garantindo apenas mais lucros</w:t>
+      </w:r>
+      <w:r>
+        <w:rPr>
+          <w:sz w:val="24"/>
+          <w:szCs w:val="24"/>
+        </w:rPr>
+        <w:t xml:space="preserve">. Sendo que no final do projeto a empresa pode escolher entre o </w:t>
+      </w:r>
+      <w:r>
+        <w:rPr>
+          <w:sz w:val="24"/>
+          <w:szCs w:val="24"/>
+        </w:rPr>
+        <w:t>TURN KEY</w:t>
+      </w:r>
+      <w:r>
+        <w:rPr>
+          <w:sz w:val="24"/>
+          <w:szCs w:val="24"/>
+        </w:rPr>
+        <w:t xml:space="preserve">– Onde todos os caminhões de coleta e o software serão atualizados com o projeto concluido de uma vez. Ou a empresa pode adotar o metodo </w:t>
+      </w:r>
+      <w:r>
+        <w:rPr>
+          <w:sz w:val="24"/>
+          <w:szCs w:val="24"/>
+        </w:rPr>
+        <w:t>PILOT &amp; ROLL OUT</w:t>
+      </w:r>
+      <w:r>
+        <w:rPr>
+          <w:sz w:val="24"/>
+          <w:szCs w:val="24"/>
+        </w:rPr>
+        <w:t>–</w:t>
+      </w:r>
+      <w:r>
+        <w:rPr>
+          <w:sz w:val="24"/>
+          <w:szCs w:val="24"/>
+        </w:rPr>
+        <w:t xml:space="preserve"> No qual </w:t>
+      </w:r>
+      <w:r>
+        <w:rPr>
+          <w:sz w:val="24"/>
+          <w:szCs w:val="24"/>
+        </w:rPr>
+        <w:t xml:space="preserve"> o sistema antigo vai </w:t>
+      </w:r>
+      <w:r>
+        <w:rPr>
+          <w:sz w:val="24"/>
+          <w:szCs w:val="24"/>
+        </w:rPr>
+        <w:t xml:space="preserve">sendo substituído pelo novo aos </w:t>
+      </w:r>
+      <w:r>
+        <w:rPr>
+          <w:sz w:val="24"/>
+          <w:szCs w:val="24"/>
+        </w:rPr>
+        <w:t>poucos. Em geral, escolhe-se uma unidade da empr</w:t>
+      </w:r>
+      <w:r>
+        <w:rPr>
+          <w:sz w:val="24"/>
+          <w:szCs w:val="24"/>
+        </w:rPr>
+        <w:t xml:space="preserve">esa ou atividade para começar a </w:t>
+      </w:r>
+      <w:r>
+        <w:rPr>
+          <w:sz w:val="24"/>
+          <w:szCs w:val="24"/>
+        </w:rPr>
+        <w:t>virada e depois rola para as demais, seguindo um</w:t>
+      </w:r>
+      <w:r>
+        <w:rPr>
+          <w:sz w:val="24"/>
+          <w:szCs w:val="24"/>
+        </w:rPr>
+        <w:t xml:space="preserve"> cronograma que dê segurança ao processo de </w:t>
+      </w:r>
+      <w:r>
+        <w:rPr>
+          <w:sz w:val="24"/>
+          <w:szCs w:val="24"/>
+        </w:rPr>
+        <w:t>mudança.</w:t>
       </w:r>
       <w:bookmarkStart w:id="0" w:name="_GoBack"/>
       <w:bookmarkEnd w:id="0"/>

</xml_diff>

<commit_message>
Resolução da questão 4
</commit_message>
<xml_diff>
--- a/Documentacao/PropostaSIColetaLixo.docx
+++ b/Documentacao/PropostaSIColetaLixo.docx
@@ -28,13 +28,6 @@
           <w:sz w:val="24"/>
           <w:szCs w:val="24"/>
         </w:rPr>
-        <w:br/>
-      </w:r>
-      <w:r>
-        <w:rPr>
-          <w:sz w:val="24"/>
-          <w:szCs w:val="24"/>
-        </w:rPr>
         <w:t>Pelas condições do projeto eu utilizaria o ciclo de vida do Modelo Espiral por conta da agilidade, versatilidade, continuidade e flexibilidade que esse ciclo proporciona ao projeto.</w:t>
       </w:r>
       <w:r>
@@ -143,7 +136,6 @@
     </w:p>
     <w:p>
       <w:pPr>
-        <w:ind w:firstLine="360"/>
         <w:rPr>
           <w:sz w:val="28"/>
           <w:szCs w:val="28"/>
@@ -154,128 +146,348 @@
           <w:sz w:val="28"/>
           <w:szCs w:val="28"/>
         </w:rPr>
-        <w:t>Questão 3</w:t>
-      </w:r>
-      <w:r>
+        <w:t>Questão 3)</w:t>
+      </w:r>
+    </w:p>
+    <w:p>
+      <w:pPr>
+        <w:rPr>
+          <w:sz w:val="24"/>
+          <w:szCs w:val="24"/>
+        </w:rPr>
+      </w:pPr>
+      <w:r>
+        <w:rPr>
+          <w:sz w:val="24"/>
+          <w:szCs w:val="24"/>
+        </w:rPr>
+        <w:t>O SCRUM poderia sim ser aplicado ao</w:t>
+      </w:r>
+      <w:r>
+        <w:rPr>
+          <w:sz w:val="24"/>
+          <w:szCs w:val="24"/>
+        </w:rPr>
+        <w:t xml:space="preserve"> projeto por conta do baixo rendimento da empresa e pelo fato do projeto poder sendo implementado aos poucos, garantindo assim o funcionamento constante da empresenta garantindo apenas mais lucros</w:t>
+      </w:r>
+      <w:r>
+        <w:rPr>
+          <w:sz w:val="24"/>
+          <w:szCs w:val="24"/>
+        </w:rPr>
+        <w:t xml:space="preserve">. Sendo que no final do projeto a empresa pode escolher entre o </w:t>
+      </w:r>
+      <w:r>
+        <w:rPr>
+          <w:sz w:val="24"/>
+          <w:szCs w:val="24"/>
+        </w:rPr>
+        <w:t>TURN KEY</w:t>
+      </w:r>
+      <w:r>
+        <w:rPr>
+          <w:sz w:val="24"/>
+          <w:szCs w:val="24"/>
+        </w:rPr>
+        <w:t xml:space="preserve">– Onde todos os caminhões de coleta e o software serão atualizados com o projeto concluido de uma vez. Ou a empresa pode adotar o metodo </w:t>
+      </w:r>
+      <w:r>
+        <w:rPr>
+          <w:sz w:val="24"/>
+          <w:szCs w:val="24"/>
+        </w:rPr>
+        <w:t>PILOT &amp; ROLL OUT</w:t>
+      </w:r>
+      <w:r>
+        <w:rPr>
+          <w:sz w:val="24"/>
+          <w:szCs w:val="24"/>
+        </w:rPr>
+        <w:t xml:space="preserve">– No qual </w:t>
+      </w:r>
+      <w:r>
+        <w:rPr>
+          <w:sz w:val="24"/>
+          <w:szCs w:val="24"/>
+        </w:rPr>
+        <w:t xml:space="preserve"> o sistema antigo vai </w:t>
+      </w:r>
+      <w:r>
+        <w:rPr>
+          <w:sz w:val="24"/>
+          <w:szCs w:val="24"/>
+        </w:rPr>
+        <w:t xml:space="preserve">sendo substituído pelo novo aos </w:t>
+      </w:r>
+      <w:r>
+        <w:rPr>
+          <w:sz w:val="24"/>
+          <w:szCs w:val="24"/>
+        </w:rPr>
+        <w:t>poucos. Em geral, escolhe-se uma unidade da empr</w:t>
+      </w:r>
+      <w:r>
+        <w:rPr>
+          <w:sz w:val="24"/>
+          <w:szCs w:val="24"/>
+        </w:rPr>
+        <w:t xml:space="preserve">esa ou atividade para começar a </w:t>
+      </w:r>
+      <w:r>
+        <w:rPr>
+          <w:sz w:val="24"/>
+          <w:szCs w:val="24"/>
+        </w:rPr>
+        <w:t>virada e depois rola para as demais, seguindo um</w:t>
+      </w:r>
+      <w:r>
+        <w:rPr>
+          <w:sz w:val="24"/>
+          <w:szCs w:val="24"/>
+        </w:rPr>
+        <w:t xml:space="preserve"> cronograma que dê segurança ao processo de </w:t>
+      </w:r>
+      <w:r>
+        <w:rPr>
+          <w:sz w:val="24"/>
+          <w:szCs w:val="24"/>
+        </w:rPr>
+        <w:t>mudança.</w:t>
+      </w:r>
+    </w:p>
+    <w:p>
+      <w:pPr>
+        <w:rPr>
+          <w:sz w:val="24"/>
+          <w:szCs w:val="24"/>
+        </w:rPr>
+      </w:pPr>
+    </w:p>
+    <w:p>
+      <w:pPr>
         <w:rPr>
           <w:sz w:val="28"/>
           <w:szCs w:val="28"/>
         </w:rPr>
+      </w:pPr>
+      <w:r>
+        <w:rPr>
+          <w:sz w:val="28"/>
+          <w:szCs w:val="28"/>
+        </w:rPr>
+        <w:t xml:space="preserve">Questão </w:t>
+      </w:r>
+      <w:r>
+        <w:rPr>
+          <w:sz w:val="28"/>
+          <w:szCs w:val="28"/>
+        </w:rPr>
+        <w:t>4</w:t>
+      </w:r>
+      <w:r>
+        <w:rPr>
+          <w:sz w:val="28"/>
+          <w:szCs w:val="28"/>
+        </w:rPr>
         <w:t>)</w:t>
       </w:r>
     </w:p>
     <w:p>
       <w:pPr>
-        <w:ind w:left="360"/>
-        <w:rPr>
-          <w:sz w:val="24"/>
-          <w:szCs w:val="24"/>
-        </w:rPr>
-      </w:pPr>
-      <w:r>
-        <w:rPr>
-          <w:sz w:val="24"/>
-          <w:szCs w:val="24"/>
-        </w:rPr>
-        <w:t>O SCRUM poderia sim ser aplicado ao</w:t>
-      </w:r>
-      <w:r>
-        <w:rPr>
-          <w:sz w:val="24"/>
-          <w:szCs w:val="24"/>
-        </w:rPr>
-        <w:t xml:space="preserve"> projeto por conta do baixo rendimento da empresa e pelo fato do projeto poder sendo implementado aos poucos, garantindo assim o funcionamento constante da empresenta garantindo apenas mais lucros</w:t>
-      </w:r>
-      <w:r>
-        <w:rPr>
-          <w:sz w:val="24"/>
-          <w:szCs w:val="24"/>
-        </w:rPr>
-        <w:t xml:space="preserve">. Sendo que no final do projeto a empresa pode escolher entre o </w:t>
-      </w:r>
-      <w:r>
-        <w:rPr>
-          <w:sz w:val="24"/>
-          <w:szCs w:val="24"/>
-        </w:rPr>
-        <w:t>TURN KEY</w:t>
-      </w:r>
-      <w:r>
-        <w:rPr>
-          <w:sz w:val="24"/>
-          <w:szCs w:val="24"/>
-        </w:rPr>
-        <w:t xml:space="preserve">– Onde todos os caminhões de coleta e o software serão atualizados com o projeto concluido de uma vez. Ou a empresa pode adotar o metodo </w:t>
-      </w:r>
-      <w:r>
-        <w:rPr>
-          <w:sz w:val="24"/>
-          <w:szCs w:val="24"/>
-        </w:rPr>
-        <w:t>PILOT &amp; ROLL OUT</w:t>
-      </w:r>
-      <w:r>
-        <w:rPr>
-          <w:sz w:val="24"/>
-          <w:szCs w:val="24"/>
-        </w:rPr>
-        <w:t>–</w:t>
-      </w:r>
-      <w:r>
-        <w:rPr>
-          <w:sz w:val="24"/>
-          <w:szCs w:val="24"/>
-        </w:rPr>
-        <w:t xml:space="preserve"> No qual </w:t>
-      </w:r>
-      <w:r>
-        <w:rPr>
-          <w:sz w:val="24"/>
-          <w:szCs w:val="24"/>
-        </w:rPr>
-        <w:t xml:space="preserve"> o sistema antigo vai </w:t>
-      </w:r>
-      <w:r>
-        <w:rPr>
-          <w:sz w:val="24"/>
-          <w:szCs w:val="24"/>
-        </w:rPr>
-        <w:t xml:space="preserve">sendo substituído pelo novo aos </w:t>
-      </w:r>
-      <w:r>
-        <w:rPr>
-          <w:sz w:val="24"/>
-          <w:szCs w:val="24"/>
-        </w:rPr>
-        <w:t>poucos. Em geral, escolhe-se uma unidade da empr</w:t>
-      </w:r>
-      <w:r>
-        <w:rPr>
-          <w:sz w:val="24"/>
-          <w:szCs w:val="24"/>
-        </w:rPr>
-        <w:t xml:space="preserve">esa ou atividade para começar a </w:t>
-      </w:r>
-      <w:r>
-        <w:rPr>
-          <w:sz w:val="24"/>
-          <w:szCs w:val="24"/>
-        </w:rPr>
-        <w:t>virada e depois rola para as demais, seguindo um</w:t>
-      </w:r>
-      <w:r>
-        <w:rPr>
-          <w:sz w:val="24"/>
-          <w:szCs w:val="24"/>
-        </w:rPr>
-        <w:t xml:space="preserve"> cronograma que dê segurança ao processo de </w:t>
-      </w:r>
-      <w:r>
-        <w:rPr>
-          <w:sz w:val="24"/>
-          <w:szCs w:val="24"/>
-        </w:rPr>
-        <w:t>mudança.</w:t>
+        <w:rPr>
+          <w:sz w:val="24"/>
+          <w:szCs w:val="24"/>
+        </w:rPr>
+      </w:pPr>
+      <w:r>
+        <w:rPr>
+          <w:sz w:val="24"/>
+          <w:szCs w:val="24"/>
+        </w:rPr>
+        <w:t>A equipe seria dividida em 3 partes:</w:t>
+      </w:r>
+    </w:p>
+    <w:p>
+      <w:pPr>
+        <w:rPr>
+          <w:sz w:val="24"/>
+          <w:szCs w:val="24"/>
+        </w:rPr>
+      </w:pPr>
+      <w:r>
+        <w:rPr>
+          <w:b/>
+          <w:sz w:val="24"/>
+          <w:szCs w:val="24"/>
+        </w:rPr>
+        <w:t>Project Owner:</w:t>
+      </w:r>
+      <w:r>
+        <w:rPr>
+          <w:b/>
+          <w:sz w:val="24"/>
+          <w:szCs w:val="24"/>
+        </w:rPr>
+        <w:t xml:space="preserve"> </w:t>
+      </w:r>
+      <w:r>
+        <w:rPr>
+          <w:sz w:val="24"/>
+          <w:szCs w:val="24"/>
+        </w:rPr>
+        <w:t xml:space="preserve">Define necessidades e </w:t>
+      </w:r>
+      <w:r>
+        <w:rPr>
+          <w:sz w:val="24"/>
+          <w:szCs w:val="24"/>
+        </w:rPr>
+        <w:t>objetivos de resultado</w:t>
+      </w:r>
+      <w:r>
+        <w:rPr>
+          <w:sz w:val="24"/>
+          <w:szCs w:val="24"/>
+        </w:rPr>
+        <w:t xml:space="preserve">, explora requisitos e elabora o Product </w:t>
+      </w:r>
+      <w:r>
+        <w:rPr>
+          <w:sz w:val="24"/>
+          <w:szCs w:val="24"/>
+        </w:rPr>
+        <w:t>Backlog</w:t>
+      </w:r>
+      <w:r>
+        <w:rPr>
+          <w:sz w:val="24"/>
+          <w:szCs w:val="24"/>
+        </w:rPr>
+        <w:t xml:space="preserve">, pondera o peso de cada </w:t>
+      </w:r>
+      <w:r>
+        <w:rPr>
+          <w:sz w:val="24"/>
+          <w:szCs w:val="24"/>
+        </w:rPr>
+        <w:t>item de entrega</w:t>
+      </w:r>
+      <w:r>
+        <w:rPr>
+          <w:sz w:val="24"/>
+          <w:szCs w:val="24"/>
+        </w:rPr>
+        <w:t xml:space="preserve">, avalia entregas e a </w:t>
+      </w:r>
+      <w:r>
+        <w:rPr>
+          <w:sz w:val="24"/>
+          <w:szCs w:val="24"/>
+        </w:rPr>
+        <w:t>companha homologa</w:t>
+      </w:r>
+    </w:p>
+    <w:p>
+      <w:pPr>
+        <w:rPr>
+          <w:sz w:val="24"/>
+          <w:szCs w:val="24"/>
+        </w:rPr>
+      </w:pPr>
+      <w:r>
+        <w:rPr>
+          <w:b/>
+          <w:sz w:val="24"/>
+          <w:szCs w:val="24"/>
+        </w:rPr>
+        <w:t>SCRUM Master:</w:t>
+      </w:r>
+      <w:r>
+        <w:rPr>
+          <w:b/>
+          <w:sz w:val="24"/>
+          <w:szCs w:val="24"/>
+        </w:rPr>
+        <w:t xml:space="preserve"> </w:t>
+      </w:r>
+      <w:r>
+        <w:rPr>
+          <w:sz w:val="24"/>
+          <w:szCs w:val="24"/>
+        </w:rPr>
+        <w:t xml:space="preserve">Treina e avalia a metodologia aplicada a qualquer </w:t>
+      </w:r>
+      <w:r>
+        <w:rPr>
+          <w:sz w:val="24"/>
+          <w:szCs w:val="24"/>
+        </w:rPr>
+        <w:t>momento</w:t>
+      </w:r>
+    </w:p>
+    <w:p>
+      <w:pPr>
+        <w:rPr>
+          <w:sz w:val="24"/>
+          <w:szCs w:val="24"/>
+        </w:rPr>
+      </w:pPr>
+      <w:r>
+        <w:rPr>
+          <w:b/>
+          <w:sz w:val="24"/>
+          <w:szCs w:val="24"/>
+        </w:rPr>
+        <w:t xml:space="preserve">DEV Squad: </w:t>
+      </w:r>
+      <w:r>
+        <w:rPr>
+          <w:sz w:val="24"/>
+          <w:szCs w:val="24"/>
+        </w:rPr>
+        <w:t xml:space="preserve">Distribui tarefas na </w:t>
+      </w:r>
+      <w:r>
+        <w:rPr>
+          <w:sz w:val="24"/>
+          <w:szCs w:val="24"/>
+        </w:rPr>
+        <w:t>Sprint</w:t>
+      </w:r>
+      <w:r>
+        <w:rPr>
+          <w:sz w:val="24"/>
+          <w:szCs w:val="24"/>
+        </w:rPr>
+        <w:t xml:space="preserve">, constrói a </w:t>
+      </w:r>
+      <w:r>
+        <w:rPr>
+          <w:sz w:val="24"/>
+          <w:szCs w:val="24"/>
+        </w:rPr>
+        <w:t>solução</w:t>
+      </w:r>
+      <w:r>
+        <w:rPr>
+          <w:sz w:val="24"/>
+          <w:szCs w:val="24"/>
+        </w:rPr>
+        <w:t xml:space="preserve"> do projeto, acompanha resultados e </w:t>
+      </w:r>
+      <w:r>
+        <w:rPr>
+          <w:sz w:val="24"/>
+          <w:szCs w:val="24"/>
+        </w:rPr>
+        <w:t>negocia mudanças</w:t>
+      </w:r>
+      <w:r>
+        <w:rPr>
+          <w:sz w:val="24"/>
+          <w:szCs w:val="24"/>
+        </w:rPr>
+        <w:t>.</w:t>
       </w:r>
       <w:bookmarkStart w:id="0" w:name="_GoBack"/>
       <w:bookmarkEnd w:id="0"/>

</xml_diff>